<commit_message>
Sdd section 3 edited (incomplete)
</commit_message>
<xml_diff>
--- a/sddSection3.docx
+++ b/sddSection3.docx
@@ -1411,13 +1411,13 @@
           <w:lang w:val="en-GB"/>
         </w:rPr>
         <w:drawing>
-          <wp:anchor distT="0" distB="0" distL="114300" distR="114300" simplePos="0" relativeHeight="251660288" behindDoc="0" locked="0" layoutInCell="1" allowOverlap="1" wp14:anchorId="6FCCB4FE" wp14:editId="1B486412">
+          <wp:anchor distT="0" distB="0" distL="114300" distR="114300" simplePos="0" relativeHeight="251660288" behindDoc="0" locked="0" layoutInCell="1" allowOverlap="1" wp14:anchorId="6FCCB4FE" wp14:editId="369710D9">
             <wp:simplePos x="0" y="0"/>
             <wp:positionH relativeFrom="column">
               <wp:posOffset>114300</wp:posOffset>
             </wp:positionH>
             <wp:positionV relativeFrom="paragraph">
-              <wp:posOffset>977265</wp:posOffset>
+              <wp:posOffset>1202118</wp:posOffset>
             </wp:positionV>
             <wp:extent cx="5943600" cy="2359660"/>
             <wp:effectExtent l="0" t="0" r="0" b="2540"/>
@@ -1541,138 +1541,6 @@
         </w:rPr>
         <w:t>The web server will communicate with a PostgreSQL database.</w:t>
       </w:r>
-    </w:p>
-    <w:p>
-      <w:pPr>
-        <w:spacing w:line="275" w:lineRule="auto"/>
-        <w:ind w:left="800"/>
-        <w:rPr>
-          <w:b/>
-          <w:sz w:val="22"/>
-          <w:lang w:val="en-GB"/>
-        </w:rPr>
-      </w:pPr>
-    </w:p>
-    <w:p>
-      <w:pPr>
-        <w:spacing w:line="0" w:lineRule="atLeast"/>
-        <w:ind w:left="360"/>
-        <w:rPr>
-          <w:b/>
-          <w:sz w:val="22"/>
-        </w:rPr>
-      </w:pPr>
-      <w:r>
-        <w:rPr>
-          <w:rFonts w:hint="eastAsia"/>
-          <w:b/>
-          <w:sz w:val="22"/>
-        </w:rPr>
-        <w:t>3</w:t>
-      </w:r>
-      <w:r>
-        <w:rPr>
-          <w:b/>
-          <w:sz w:val="22"/>
-        </w:rPr>
-        <w:t>.2 Block diagram</w:t>
-      </w:r>
-    </w:p>
-    <w:p>
-      <w:pPr>
-        <w:spacing w:line="200" w:lineRule="exact"/>
-        <w:rPr>
-          <w:rFonts w:ascii="Times New Roman" w:eastAsia="Times New Roman" w:hAnsi="Times New Roman"/>
-        </w:rPr>
-      </w:pPr>
-    </w:p>
-    <w:p>
-      <w:pPr>
-        <w:spacing w:line="200" w:lineRule="exact"/>
-        <w:rPr>
-          <w:rFonts w:ascii="Times New Roman" w:eastAsia="Times New Roman" w:hAnsi="Times New Roman"/>
-        </w:rPr>
-      </w:pPr>
-    </w:p>
-    <w:p>
-      <w:pPr>
-        <w:spacing w:line="200" w:lineRule="exact"/>
-        <w:rPr>
-          <w:rFonts w:ascii="Times New Roman" w:eastAsia="Times New Roman" w:hAnsi="Times New Roman"/>
-        </w:rPr>
-      </w:pPr>
-    </w:p>
-    <w:p>
-      <w:pPr>
-        <w:spacing w:line="200" w:lineRule="exact"/>
-        <w:rPr>
-          <w:rFonts w:ascii="Times New Roman" w:eastAsia="Times New Roman" w:hAnsi="Times New Roman"/>
-        </w:rPr>
-      </w:pPr>
-    </w:p>
-    <w:p>
-      <w:pPr>
-        <w:spacing w:line="200" w:lineRule="exact"/>
-        <w:rPr>
-          <w:rFonts w:ascii="Times New Roman" w:eastAsia="Times New Roman" w:hAnsi="Times New Roman"/>
-        </w:rPr>
-      </w:pPr>
-    </w:p>
-    <w:p>
-      <w:pPr>
-        <w:spacing w:line="200" w:lineRule="exact"/>
-        <w:rPr>
-          <w:rFonts w:ascii="Times New Roman" w:eastAsia="Times New Roman" w:hAnsi="Times New Roman"/>
-        </w:rPr>
-      </w:pPr>
-    </w:p>
-    <w:p>
-      <w:pPr>
-        <w:spacing w:line="200" w:lineRule="exact"/>
-        <w:rPr>
-          <w:rFonts w:ascii="Times New Roman" w:eastAsia="Times New Roman" w:hAnsi="Times New Roman"/>
-        </w:rPr>
-      </w:pPr>
-    </w:p>
-    <w:p>
-      <w:pPr>
-        <w:spacing w:line="200" w:lineRule="exact"/>
-        <w:rPr>
-          <w:rFonts w:ascii="Times New Roman" w:eastAsia="Times New Roman" w:hAnsi="Times New Roman"/>
-        </w:rPr>
-      </w:pPr>
-    </w:p>
-    <w:p>
-      <w:pPr>
-        <w:spacing w:line="200" w:lineRule="exact"/>
-        <w:rPr>
-          <w:rFonts w:ascii="Times New Roman" w:eastAsia="Times New Roman" w:hAnsi="Times New Roman"/>
-        </w:rPr>
-      </w:pPr>
-    </w:p>
-    <w:p>
-      <w:pPr>
-        <w:spacing w:line="200" w:lineRule="exact"/>
-        <w:rPr>
-          <w:rFonts w:ascii="Times New Roman" w:eastAsia="Times New Roman" w:hAnsi="Times New Roman"/>
-        </w:rPr>
-      </w:pPr>
-    </w:p>
-    <w:p>
-      <w:pPr>
-        <w:spacing w:line="200" w:lineRule="exact"/>
-        <w:rPr>
-          <w:rFonts w:ascii="Times New Roman" w:eastAsia="Times New Roman" w:hAnsi="Times New Roman"/>
-        </w:rPr>
-      </w:pPr>
-    </w:p>
-    <w:p>
-      <w:pPr>
-        <w:spacing w:line="200" w:lineRule="exact"/>
-        <w:rPr>
-          <w:rFonts w:ascii="Times New Roman" w:eastAsia="Times New Roman" w:hAnsi="Times New Roman"/>
-        </w:rPr>
-      </w:pPr>
     </w:p>
     <w:p>
       <w:pPr>
@@ -1856,8 +1724,6 @@
         <w:tab/>
         <w:t>Precision Medicine Matching System Database</w:t>
       </w:r>
-      <w:bookmarkStart w:id="4" w:name="_GoBack"/>
-      <w:bookmarkEnd w:id="4"/>
     </w:p>
     <w:p>
       <w:pPr>
@@ -1945,10 +1811,10 @@
         <w:tblLook w:val="04A0" w:firstRow="1" w:lastRow="0" w:firstColumn="1" w:lastColumn="0" w:noHBand="0" w:noVBand="1"/>
       </w:tblPr>
       <w:tblGrid>
-        <w:gridCol w:w="1386"/>
-        <w:gridCol w:w="1020"/>
-        <w:gridCol w:w="2932"/>
-        <w:gridCol w:w="2232"/>
+        <w:gridCol w:w="1364"/>
+        <w:gridCol w:w="854"/>
+        <w:gridCol w:w="3582"/>
+        <w:gridCol w:w="1770"/>
       </w:tblGrid>
       <w:tr>
         <w:trPr>
@@ -2456,6 +2322,34 @@
                 <w:szCs w:val="13"/>
               </w:rPr>
             </w:pPr>
+            <w:r>
+              <w:rPr>
+                <w:rFonts w:hint="eastAsia"/>
+                <w:bCs/>
+                <w:color w:val="3B3838" w:themeColor="background2" w:themeShade="40"/>
+                <w:sz w:val="16"/>
+                <w:szCs w:val="13"/>
+              </w:rPr>
+              <w:t>G</w:t>
+            </w:r>
+            <w:r>
+              <w:rPr>
+                <w:bCs/>
+                <w:color w:val="3B3838" w:themeColor="background2" w:themeShade="40"/>
+                <w:sz w:val="16"/>
+                <w:szCs w:val="13"/>
+              </w:rPr>
+              <w:t xml:space="preserve">uideline Annotation or </w:t>
+            </w:r>
+            <w:r>
+              <w:rPr>
+                <w:bCs/>
+                <w:color w:val="3B3838" w:themeColor="background2" w:themeShade="40"/>
+                <w:sz w:val="16"/>
+                <w:szCs w:val="13"/>
+              </w:rPr>
+              <w:t>Clinical Pharmacogenetics Implementation Consortium</w:t>
+            </w:r>
           </w:p>
         </w:tc>
         <w:tc>
@@ -3449,8 +3343,8 @@
           <w:tab w:val="left" w:pos="1420"/>
         </w:tabs>
         <w:spacing w:line="0" w:lineRule="atLeast"/>
-        <w:ind w:left="720"/>
         <w:rPr>
+          <w:rFonts w:hint="eastAsia"/>
           <w:b/>
           <w:sz w:val="22"/>
         </w:rPr>
@@ -3472,10 +3366,10 @@
         <w:tblLook w:val="04A0" w:firstRow="1" w:lastRow="0" w:firstColumn="1" w:lastColumn="0" w:noHBand="0" w:noVBand="1"/>
       </w:tblPr>
       <w:tblGrid>
-        <w:gridCol w:w="1244"/>
-        <w:gridCol w:w="1007"/>
-        <w:gridCol w:w="3090"/>
-        <w:gridCol w:w="2229"/>
+        <w:gridCol w:w="1713"/>
+        <w:gridCol w:w="965"/>
+        <w:gridCol w:w="2838"/>
+        <w:gridCol w:w="2054"/>
       </w:tblGrid>
       <w:tr>
         <w:trPr>
@@ -3484,7 +3378,7 @@
         <w:tc>
           <w:tcPr>
             <w:cnfStyle w:val="001000000000" w:firstRow="0" w:lastRow="0" w:firstColumn="1" w:lastColumn="0" w:oddVBand="0" w:evenVBand="0" w:oddHBand="0" w:evenHBand="0" w:firstRowFirstColumn="0" w:firstRowLastColumn="0" w:lastRowFirstColumn="0" w:lastRowLastColumn="0"/>
-            <w:tcW w:w="1402" w:type="dxa"/>
+            <w:tcW w:w="1244" w:type="dxa"/>
             <w:tcBorders>
               <w:top w:val="single" w:sz="4" w:space="0" w:color="808080"/>
               <w:left w:val="single" w:sz="4" w:space="0" w:color="808080"/>
@@ -3517,7 +3411,7 @@
         </w:tc>
         <w:tc>
           <w:tcPr>
-            <w:tcW w:w="1134" w:type="dxa"/>
+            <w:tcW w:w="1007" w:type="dxa"/>
             <w:tcBorders>
               <w:top w:val="single" w:sz="4" w:space="0" w:color="808080"/>
               <w:left w:val="single" w:sz="4" w:space="0" w:color="808080"/>
@@ -3544,7 +3438,7 @@
         </w:tc>
         <w:tc>
           <w:tcPr>
-            <w:tcW w:w="3543" w:type="dxa"/>
+            <w:tcW w:w="3090" w:type="dxa"/>
             <w:tcBorders>
               <w:top w:val="single" w:sz="4" w:space="0" w:color="808080"/>
               <w:left w:val="single" w:sz="4" w:space="0" w:color="808080"/>
@@ -3571,7 +3465,7 @@
         </w:tc>
         <w:tc>
           <w:tcPr>
-            <w:tcW w:w="2551" w:type="dxa"/>
+            <w:tcW w:w="2229" w:type="dxa"/>
             <w:tcBorders>
               <w:top w:val="single" w:sz="4" w:space="0" w:color="808080"/>
               <w:left w:val="single" w:sz="4" w:space="0" w:color="808080"/>
@@ -3604,7 +3498,7 @@
         <w:tc>
           <w:tcPr>
             <w:cnfStyle w:val="001000000000" w:firstRow="0" w:lastRow="0" w:firstColumn="1" w:lastColumn="0" w:oddVBand="0" w:evenVBand="0" w:oddHBand="0" w:evenHBand="0" w:firstRowFirstColumn="0" w:firstRowLastColumn="0" w:lastRowFirstColumn="0" w:lastRowLastColumn="0"/>
-            <w:tcW w:w="1402" w:type="dxa"/>
+            <w:tcW w:w="1244" w:type="dxa"/>
             <w:tcBorders>
               <w:left w:val="single" w:sz="4" w:space="0" w:color="808080"/>
             </w:tcBorders>
@@ -3623,11 +3517,20 @@
                 <w:szCs w:val="13"/>
               </w:rPr>
             </w:pPr>
-          </w:p>
-        </w:tc>
-        <w:tc>
-          <w:tcPr>
-            <w:tcW w:w="1134" w:type="dxa"/>
+            <w:r>
+              <w:rPr>
+                <w:b w:val="0"/>
+                <w:color w:val="3B3838" w:themeColor="background2" w:themeShade="40"/>
+                <w:sz w:val="16"/>
+                <w:szCs w:val="13"/>
+              </w:rPr>
+              <w:t>ID</w:t>
+            </w:r>
+          </w:p>
+        </w:tc>
+        <w:tc>
+          <w:tcPr>
+            <w:tcW w:w="1007" w:type="dxa"/>
             <w:shd w:val="clear" w:color="auto" w:fill="FFFFFF" w:themeFill="background1"/>
           </w:tcPr>
           <w:p>
@@ -3644,11 +3547,30 @@
                 <w:szCs w:val="13"/>
               </w:rPr>
             </w:pPr>
-          </w:p>
-        </w:tc>
-        <w:tc>
-          <w:tcPr>
-            <w:tcW w:w="3543" w:type="dxa"/>
+            <w:r>
+              <w:rPr>
+                <w:rFonts w:hint="eastAsia"/>
+                <w:bCs/>
+                <w:color w:val="3B3838" w:themeColor="background2" w:themeShade="40"/>
+                <w:sz w:val="16"/>
+                <w:szCs w:val="13"/>
+              </w:rPr>
+              <w:t>V</w:t>
+            </w:r>
+            <w:r>
+              <w:rPr>
+                <w:bCs/>
+                <w:color w:val="3B3838" w:themeColor="background2" w:themeShade="40"/>
+                <w:sz w:val="16"/>
+                <w:szCs w:val="13"/>
+              </w:rPr>
+              <w:t>ARCHAR</w:t>
+            </w:r>
+          </w:p>
+        </w:tc>
+        <w:tc>
+          <w:tcPr>
+            <w:tcW w:w="3090" w:type="dxa"/>
             <w:shd w:val="clear" w:color="auto" w:fill="FFFFFF" w:themeFill="background1"/>
           </w:tcPr>
           <w:p>
@@ -3665,11 +3587,38 @@
                 <w:szCs w:val="13"/>
               </w:rPr>
             </w:pPr>
-          </w:p>
-        </w:tc>
-        <w:tc>
-          <w:tcPr>
-            <w:tcW w:w="2551" w:type="dxa"/>
+            <w:r>
+              <w:rPr>
+                <w:bCs/>
+                <w:color w:val="3B3838" w:themeColor="background2" w:themeShade="40"/>
+                <w:sz w:val="16"/>
+                <w:szCs w:val="13"/>
+              </w:rPr>
+              <w:t xml:space="preserve">Unique identifier of </w:t>
+            </w:r>
+            <w:r>
+              <w:rPr>
+                <w:bCs/>
+                <w:color w:val="3B3838" w:themeColor="background2" w:themeShade="40"/>
+                <w:sz w:val="16"/>
+                <w:szCs w:val="13"/>
+              </w:rPr>
+              <w:t>dug label</w:t>
+            </w:r>
+            <w:r>
+              <w:rPr>
+                <w:bCs/>
+                <w:color w:val="3B3838" w:themeColor="background2" w:themeShade="40"/>
+                <w:sz w:val="16"/>
+                <w:szCs w:val="13"/>
+              </w:rPr>
+              <w:t xml:space="preserve"> information</w:t>
+            </w:r>
+          </w:p>
+        </w:tc>
+        <w:tc>
+          <w:tcPr>
+            <w:tcW w:w="2229" w:type="dxa"/>
             <w:shd w:val="clear" w:color="auto" w:fill="FFFFFF" w:themeFill="background1"/>
           </w:tcPr>
           <w:p>
@@ -3693,7 +3642,7 @@
         <w:tc>
           <w:tcPr>
             <w:cnfStyle w:val="001000000000" w:firstRow="0" w:lastRow="0" w:firstColumn="1" w:lastColumn="0" w:oddVBand="0" w:evenVBand="0" w:oddHBand="0" w:evenHBand="0" w:firstRowFirstColumn="0" w:firstRowLastColumn="0" w:lastRowFirstColumn="0" w:lastRowLastColumn="0"/>
-            <w:tcW w:w="1402" w:type="dxa"/>
+            <w:tcW w:w="1244" w:type="dxa"/>
             <w:tcBorders>
               <w:left w:val="single" w:sz="4" w:space="0" w:color="808080"/>
             </w:tcBorders>
@@ -3712,11 +3661,20 @@
                 <w:szCs w:val="13"/>
               </w:rPr>
             </w:pPr>
-          </w:p>
-        </w:tc>
-        <w:tc>
-          <w:tcPr>
-            <w:tcW w:w="1134" w:type="dxa"/>
+            <w:r>
+              <w:rPr>
+                <w:b w:val="0"/>
+                <w:color w:val="3B3838" w:themeColor="background2" w:themeShade="40"/>
+                <w:sz w:val="16"/>
+                <w:szCs w:val="13"/>
+              </w:rPr>
+              <w:t>Name</w:t>
+            </w:r>
+          </w:p>
+        </w:tc>
+        <w:tc>
+          <w:tcPr>
+            <w:tcW w:w="1007" w:type="dxa"/>
             <w:shd w:val="clear" w:color="auto" w:fill="FFFFFF" w:themeFill="background1"/>
           </w:tcPr>
           <w:p>
@@ -3733,11 +3691,30 @@
                 <w:szCs w:val="13"/>
               </w:rPr>
             </w:pPr>
-          </w:p>
-        </w:tc>
-        <w:tc>
-          <w:tcPr>
-            <w:tcW w:w="3543" w:type="dxa"/>
+            <w:r>
+              <w:rPr>
+                <w:rFonts w:hint="eastAsia"/>
+                <w:bCs/>
+                <w:color w:val="3B3838" w:themeColor="background2" w:themeShade="40"/>
+                <w:sz w:val="16"/>
+                <w:szCs w:val="13"/>
+              </w:rPr>
+              <w:t>V</w:t>
+            </w:r>
+            <w:r>
+              <w:rPr>
+                <w:bCs/>
+                <w:color w:val="3B3838" w:themeColor="background2" w:themeShade="40"/>
+                <w:sz w:val="16"/>
+                <w:szCs w:val="13"/>
+              </w:rPr>
+              <w:t>ARCHAR</w:t>
+            </w:r>
+          </w:p>
+        </w:tc>
+        <w:tc>
+          <w:tcPr>
+            <w:tcW w:w="3090" w:type="dxa"/>
             <w:shd w:val="clear" w:color="auto" w:fill="FFFFFF" w:themeFill="background1"/>
           </w:tcPr>
           <w:p>
@@ -3754,11 +3731,31 @@
                 <w:szCs w:val="13"/>
               </w:rPr>
             </w:pPr>
-          </w:p>
-        </w:tc>
-        <w:tc>
-          <w:tcPr>
-            <w:tcW w:w="2551" w:type="dxa"/>
+            <w:r>
+              <w:rPr>
+                <w:bCs/>
+                <w:color w:val="3B3838" w:themeColor="background2" w:themeShade="40"/>
+                <w:sz w:val="16"/>
+                <w:szCs w:val="13"/>
+              </w:rPr>
+              <w:t xml:space="preserve">Name assigned to the label by </w:t>
+            </w:r>
+            <w:proofErr w:type="spellStart"/>
+            <w:r>
+              <w:rPr>
+                <w:bCs/>
+                <w:color w:val="3B3838" w:themeColor="background2" w:themeShade="40"/>
+                <w:sz w:val="16"/>
+                <w:szCs w:val="13"/>
+              </w:rPr>
+              <w:t>PharmGKB</w:t>
+            </w:r>
+            <w:proofErr w:type="spellEnd"/>
+          </w:p>
+        </w:tc>
+        <w:tc>
+          <w:tcPr>
+            <w:tcW w:w="2229" w:type="dxa"/>
             <w:shd w:val="clear" w:color="auto" w:fill="FFFFFF" w:themeFill="background1"/>
           </w:tcPr>
           <w:p>
@@ -3785,7 +3782,7 @@
         <w:tc>
           <w:tcPr>
             <w:cnfStyle w:val="001000000000" w:firstRow="0" w:lastRow="0" w:firstColumn="1" w:lastColumn="0" w:oddVBand="0" w:evenVBand="0" w:oddHBand="0" w:evenHBand="0" w:firstRowFirstColumn="0" w:firstRowLastColumn="0" w:lastRowFirstColumn="0" w:lastRowLastColumn="0"/>
-            <w:tcW w:w="1402" w:type="dxa"/>
+            <w:tcW w:w="1244" w:type="dxa"/>
             <w:tcBorders>
               <w:left w:val="single" w:sz="4" w:space="0" w:color="808080"/>
             </w:tcBorders>
@@ -3804,11 +3801,22 @@
                 <w:szCs w:val="13"/>
               </w:rPr>
             </w:pPr>
-          </w:p>
-        </w:tc>
-        <w:tc>
-          <w:tcPr>
-            <w:tcW w:w="1134" w:type="dxa"/>
+            <w:proofErr w:type="spellStart"/>
+            <w:r>
+              <w:rPr>
+                <w:b w:val="0"/>
+                <w:color w:val="3B3838" w:themeColor="background2" w:themeShade="40"/>
+                <w:sz w:val="16"/>
+                <w:szCs w:val="13"/>
+              </w:rPr>
+              <w:t>ObjectClass</w:t>
+            </w:r>
+            <w:proofErr w:type="spellEnd"/>
+          </w:p>
+        </w:tc>
+        <w:tc>
+          <w:tcPr>
+            <w:tcW w:w="1007" w:type="dxa"/>
             <w:shd w:val="clear" w:color="auto" w:fill="FFFFFF" w:themeFill="background1"/>
           </w:tcPr>
           <w:p>
@@ -3825,11 +3833,30 @@
                 <w:szCs w:val="13"/>
               </w:rPr>
             </w:pPr>
-          </w:p>
-        </w:tc>
-        <w:tc>
-          <w:tcPr>
-            <w:tcW w:w="3543" w:type="dxa"/>
+            <w:r>
+              <w:rPr>
+                <w:rFonts w:hint="eastAsia"/>
+                <w:bCs/>
+                <w:color w:val="3B3838" w:themeColor="background2" w:themeShade="40"/>
+                <w:sz w:val="16"/>
+                <w:szCs w:val="13"/>
+              </w:rPr>
+              <w:t>V</w:t>
+            </w:r>
+            <w:r>
+              <w:rPr>
+                <w:bCs/>
+                <w:color w:val="3B3838" w:themeColor="background2" w:themeShade="40"/>
+                <w:sz w:val="16"/>
+                <w:szCs w:val="13"/>
+              </w:rPr>
+              <w:t>ARCHAR</w:t>
+            </w:r>
+          </w:p>
+        </w:tc>
+        <w:tc>
+          <w:tcPr>
+            <w:tcW w:w="3090" w:type="dxa"/>
             <w:shd w:val="clear" w:color="auto" w:fill="FFFFFF" w:themeFill="background1"/>
           </w:tcPr>
           <w:p>
@@ -3850,7 +3877,7 @@
         </w:tc>
         <w:tc>
           <w:tcPr>
-            <w:tcW w:w="2551" w:type="dxa"/>
+            <w:tcW w:w="2229" w:type="dxa"/>
             <w:shd w:val="clear" w:color="auto" w:fill="FFFFFF" w:themeFill="background1"/>
           </w:tcPr>
           <w:p>
@@ -3874,7 +3901,7 @@
         <w:tc>
           <w:tcPr>
             <w:cnfStyle w:val="001000000000" w:firstRow="0" w:lastRow="0" w:firstColumn="1" w:lastColumn="0" w:oddVBand="0" w:evenVBand="0" w:oddHBand="0" w:evenHBand="0" w:firstRowFirstColumn="0" w:firstRowLastColumn="0" w:lastRowFirstColumn="0" w:lastRowLastColumn="0"/>
-            <w:tcW w:w="1402" w:type="dxa"/>
+            <w:tcW w:w="1244" w:type="dxa"/>
             <w:tcBorders>
               <w:left w:val="single" w:sz="4" w:space="0" w:color="808080"/>
             </w:tcBorders>
@@ -3893,11 +3920,22 @@
                 <w:szCs w:val="13"/>
               </w:rPr>
             </w:pPr>
-          </w:p>
-        </w:tc>
-        <w:tc>
-          <w:tcPr>
-            <w:tcW w:w="1134" w:type="dxa"/>
+            <w:proofErr w:type="spellStart"/>
+            <w:r>
+              <w:rPr>
+                <w:b w:val="0"/>
+                <w:color w:val="3B3838" w:themeColor="background2" w:themeShade="40"/>
+                <w:sz w:val="16"/>
+                <w:szCs w:val="13"/>
+              </w:rPr>
+              <w:t>isAlternativeDrugAvailablr</w:t>
+            </w:r>
+            <w:proofErr w:type="spellEnd"/>
+          </w:p>
+        </w:tc>
+        <w:tc>
+          <w:tcPr>
+            <w:tcW w:w="1007" w:type="dxa"/>
             <w:shd w:val="clear" w:color="auto" w:fill="FFFFFF" w:themeFill="background1"/>
           </w:tcPr>
           <w:p>
@@ -3914,11 +3952,30 @@
                 <w:szCs w:val="13"/>
               </w:rPr>
             </w:pPr>
-          </w:p>
-        </w:tc>
-        <w:tc>
-          <w:tcPr>
-            <w:tcW w:w="3543" w:type="dxa"/>
+            <w:r>
+              <w:rPr>
+                <w:rFonts w:hint="eastAsia"/>
+                <w:bCs/>
+                <w:color w:val="3B3838" w:themeColor="background2" w:themeShade="40"/>
+                <w:sz w:val="16"/>
+                <w:szCs w:val="13"/>
+              </w:rPr>
+              <w:t>B</w:t>
+            </w:r>
+            <w:r>
+              <w:rPr>
+                <w:bCs/>
+                <w:color w:val="3B3838" w:themeColor="background2" w:themeShade="40"/>
+                <w:sz w:val="16"/>
+                <w:szCs w:val="13"/>
+              </w:rPr>
+              <w:t>OOLEAN</w:t>
+            </w:r>
+          </w:p>
+        </w:tc>
+        <w:tc>
+          <w:tcPr>
+            <w:tcW w:w="3090" w:type="dxa"/>
             <w:shd w:val="clear" w:color="auto" w:fill="FFFFFF" w:themeFill="background1"/>
           </w:tcPr>
           <w:p>
@@ -3939,7 +3996,7 @@
         </w:tc>
         <w:tc>
           <w:tcPr>
-            <w:tcW w:w="2551" w:type="dxa"/>
+            <w:tcW w:w="2229" w:type="dxa"/>
             <w:shd w:val="clear" w:color="auto" w:fill="FFFFFF" w:themeFill="background1"/>
           </w:tcPr>
           <w:p>
@@ -3966,7 +4023,7 @@
         <w:tc>
           <w:tcPr>
             <w:cnfStyle w:val="001000000000" w:firstRow="0" w:lastRow="0" w:firstColumn="1" w:lastColumn="0" w:oddVBand="0" w:evenVBand="0" w:oddHBand="0" w:evenHBand="0" w:firstRowFirstColumn="0" w:firstRowLastColumn="0" w:lastRowFirstColumn="0" w:lastRowLastColumn="0"/>
-            <w:tcW w:w="1402" w:type="dxa"/>
+            <w:tcW w:w="1244" w:type="dxa"/>
             <w:tcBorders>
               <w:left w:val="single" w:sz="4" w:space="0" w:color="808080"/>
             </w:tcBorders>
@@ -3985,11 +4042,22 @@
                 <w:szCs w:val="13"/>
               </w:rPr>
             </w:pPr>
-          </w:p>
-        </w:tc>
-        <w:tc>
-          <w:tcPr>
-            <w:tcW w:w="1134" w:type="dxa"/>
+            <w:proofErr w:type="spellStart"/>
+            <w:r>
+              <w:rPr>
+                <w:b w:val="0"/>
+                <w:color w:val="3B3838" w:themeColor="background2" w:themeShade="40"/>
+                <w:sz w:val="16"/>
+                <w:szCs w:val="13"/>
+              </w:rPr>
+              <w:t>hasDosingInformation</w:t>
+            </w:r>
+            <w:proofErr w:type="spellEnd"/>
+          </w:p>
+        </w:tc>
+        <w:tc>
+          <w:tcPr>
+            <w:tcW w:w="1007" w:type="dxa"/>
             <w:shd w:val="clear" w:color="auto" w:fill="FFFFFF" w:themeFill="background1"/>
           </w:tcPr>
           <w:p>
@@ -4006,11 +4074,30 @@
                 <w:szCs w:val="13"/>
               </w:rPr>
             </w:pPr>
-          </w:p>
-        </w:tc>
-        <w:tc>
-          <w:tcPr>
-            <w:tcW w:w="3543" w:type="dxa"/>
+            <w:r>
+              <w:rPr>
+                <w:rFonts w:hint="eastAsia"/>
+                <w:bCs/>
+                <w:color w:val="3B3838" w:themeColor="background2" w:themeShade="40"/>
+                <w:sz w:val="16"/>
+                <w:szCs w:val="13"/>
+              </w:rPr>
+              <w:t>B</w:t>
+            </w:r>
+            <w:r>
+              <w:rPr>
+                <w:bCs/>
+                <w:color w:val="3B3838" w:themeColor="background2" w:themeShade="40"/>
+                <w:sz w:val="16"/>
+                <w:szCs w:val="13"/>
+              </w:rPr>
+              <w:t>OOLEAN</w:t>
+            </w:r>
+          </w:p>
+        </w:tc>
+        <w:tc>
+          <w:tcPr>
+            <w:tcW w:w="3090" w:type="dxa"/>
             <w:shd w:val="clear" w:color="auto" w:fill="FFFFFF" w:themeFill="background1"/>
           </w:tcPr>
           <w:p>
@@ -4031,7 +4118,7 @@
         </w:tc>
         <w:tc>
           <w:tcPr>
-            <w:tcW w:w="2551" w:type="dxa"/>
+            <w:tcW w:w="2229" w:type="dxa"/>
             <w:shd w:val="clear" w:color="auto" w:fill="FFFFFF" w:themeFill="background1"/>
           </w:tcPr>
           <w:p>
@@ -4055,7 +4142,7 @@
         <w:tc>
           <w:tcPr>
             <w:cnfStyle w:val="001000000000" w:firstRow="0" w:lastRow="0" w:firstColumn="1" w:lastColumn="0" w:oddVBand="0" w:evenVBand="0" w:oddHBand="0" w:evenHBand="0" w:firstRowFirstColumn="0" w:firstRowLastColumn="0" w:lastRowFirstColumn="0" w:lastRowLastColumn="0"/>
-            <w:tcW w:w="1402" w:type="dxa"/>
+            <w:tcW w:w="1244" w:type="dxa"/>
             <w:tcBorders>
               <w:left w:val="single" w:sz="4" w:space="0" w:color="808080"/>
             </w:tcBorders>
@@ -4074,11 +4161,22 @@
                 <w:szCs w:val="13"/>
               </w:rPr>
             </w:pPr>
-          </w:p>
-        </w:tc>
-        <w:tc>
-          <w:tcPr>
-            <w:tcW w:w="1134" w:type="dxa"/>
+            <w:proofErr w:type="spellStart"/>
+            <w:r>
+              <w:rPr>
+                <w:b w:val="0"/>
+                <w:color w:val="3B3838" w:themeColor="background2" w:themeShade="40"/>
+                <w:sz w:val="16"/>
+                <w:szCs w:val="13"/>
+              </w:rPr>
+              <w:t>PrescribingMarkdown</w:t>
+            </w:r>
+            <w:proofErr w:type="spellEnd"/>
+          </w:p>
+        </w:tc>
+        <w:tc>
+          <w:tcPr>
+            <w:tcW w:w="1007" w:type="dxa"/>
             <w:shd w:val="clear" w:color="auto" w:fill="FFFFFF" w:themeFill="background1"/>
           </w:tcPr>
           <w:p>
@@ -4095,11 +4193,20 @@
                 <w:szCs w:val="13"/>
               </w:rPr>
             </w:pPr>
-          </w:p>
-        </w:tc>
-        <w:tc>
-          <w:tcPr>
-            <w:tcW w:w="3543" w:type="dxa"/>
+            <w:r>
+              <w:rPr>
+                <w:bCs/>
+                <w:color w:val="3B3838" w:themeColor="background2" w:themeShade="40"/>
+                <w:sz w:val="16"/>
+                <w:szCs w:val="13"/>
+              </w:rPr>
+              <w:t>TEXT</w:t>
+            </w:r>
+          </w:p>
+        </w:tc>
+        <w:tc>
+          <w:tcPr>
+            <w:tcW w:w="3090" w:type="dxa"/>
             <w:shd w:val="clear" w:color="auto" w:fill="FFFFFF" w:themeFill="background1"/>
           </w:tcPr>
           <w:p>
@@ -4120,7 +4227,7 @@
         </w:tc>
         <w:tc>
           <w:tcPr>
-            <w:tcW w:w="2551" w:type="dxa"/>
+            <w:tcW w:w="2229" w:type="dxa"/>
             <w:shd w:val="clear" w:color="auto" w:fill="FFFFFF" w:themeFill="background1"/>
           </w:tcPr>
           <w:p>
@@ -4137,6 +4244,29 @@
                 <w:szCs w:val="13"/>
               </w:rPr>
             </w:pPr>
+            <w:r>
+              <w:rPr>
+                <w:rFonts w:hint="eastAsia"/>
+                <w:bCs/>
+                <w:i/>
+                <w:iCs/>
+                <w:color w:val="3B3838" w:themeColor="background2" w:themeShade="40"/>
+                <w:sz w:val="16"/>
+                <w:szCs w:val="13"/>
+              </w:rPr>
+              <w:t>(</w:t>
+            </w:r>
+            <w:r>
+              <w:rPr>
+                <w:bCs/>
+                <w:i/>
+                <w:iCs/>
+                <w:color w:val="3B3838" w:themeColor="background2" w:themeShade="40"/>
+                <w:sz w:val="16"/>
+                <w:szCs w:val="13"/>
+              </w:rPr>
+              <w:t>markdown string omitted)</w:t>
+            </w:r>
           </w:p>
         </w:tc>
       </w:tr>
@@ -4147,7 +4277,7 @@
         <w:tc>
           <w:tcPr>
             <w:cnfStyle w:val="001000000000" w:firstRow="0" w:lastRow="0" w:firstColumn="1" w:lastColumn="0" w:oddVBand="0" w:evenVBand="0" w:oddHBand="0" w:evenHBand="0" w:firstRowFirstColumn="0" w:firstRowLastColumn="0" w:lastRowFirstColumn="0" w:lastRowLastColumn="0"/>
-            <w:tcW w:w="1402" w:type="dxa"/>
+            <w:tcW w:w="1244" w:type="dxa"/>
             <w:tcBorders>
               <w:left w:val="single" w:sz="4" w:space="0" w:color="808080"/>
             </w:tcBorders>
@@ -4166,11 +4296,21 @@
                 <w:szCs w:val="13"/>
               </w:rPr>
             </w:pPr>
-          </w:p>
-        </w:tc>
-        <w:tc>
-          <w:tcPr>
-            <w:tcW w:w="1134" w:type="dxa"/>
+            <w:r>
+              <w:rPr>
+                <w:b w:val="0"/>
+                <w:color w:val="3B3838" w:themeColor="background2" w:themeShade="40"/>
+                <w:sz w:val="16"/>
+                <w:szCs w:val="13"/>
+              </w:rPr>
+              <w:lastRenderedPageBreak/>
+              <w:t>Source</w:t>
+            </w:r>
+          </w:p>
+        </w:tc>
+        <w:tc>
+          <w:tcPr>
+            <w:tcW w:w="1007" w:type="dxa"/>
             <w:shd w:val="clear" w:color="auto" w:fill="FFFFFF" w:themeFill="background1"/>
           </w:tcPr>
           <w:p>
@@ -4187,11 +4327,30 @@
                 <w:szCs w:val="13"/>
               </w:rPr>
             </w:pPr>
-          </w:p>
-        </w:tc>
-        <w:tc>
-          <w:tcPr>
-            <w:tcW w:w="3543" w:type="dxa"/>
+            <w:r>
+              <w:rPr>
+                <w:rFonts w:hint="eastAsia"/>
+                <w:bCs/>
+                <w:color w:val="3B3838" w:themeColor="background2" w:themeShade="40"/>
+                <w:sz w:val="16"/>
+                <w:szCs w:val="13"/>
+              </w:rPr>
+              <w:t>V</w:t>
+            </w:r>
+            <w:r>
+              <w:rPr>
+                <w:bCs/>
+                <w:color w:val="3B3838" w:themeColor="background2" w:themeShade="40"/>
+                <w:sz w:val="16"/>
+                <w:szCs w:val="13"/>
+              </w:rPr>
+              <w:t>ARCHAR</w:t>
+            </w:r>
+          </w:p>
+        </w:tc>
+        <w:tc>
+          <w:tcPr>
+            <w:tcW w:w="3090" w:type="dxa"/>
             <w:shd w:val="clear" w:color="auto" w:fill="FFFFFF" w:themeFill="background1"/>
           </w:tcPr>
           <w:p>
@@ -4208,11 +4367,20 @@
                 <w:szCs w:val="13"/>
               </w:rPr>
             </w:pPr>
-          </w:p>
-        </w:tc>
-        <w:tc>
-          <w:tcPr>
-            <w:tcW w:w="2551" w:type="dxa"/>
+            <w:r>
+              <w:rPr>
+                <w:bCs/>
+                <w:color w:val="3B3838" w:themeColor="background2" w:themeShade="40"/>
+                <w:sz w:val="16"/>
+                <w:szCs w:val="13"/>
+              </w:rPr>
+              <w:t>The source that originally authored the label (e.g. FDA, EMA)</w:t>
+            </w:r>
+          </w:p>
+        </w:tc>
+        <w:tc>
+          <w:tcPr>
+            <w:tcW w:w="2229" w:type="dxa"/>
             <w:shd w:val="clear" w:color="auto" w:fill="FFFFFF" w:themeFill="background1"/>
           </w:tcPr>
           <w:p>
@@ -4236,7 +4404,7 @@
         <w:tc>
           <w:tcPr>
             <w:cnfStyle w:val="001000000000" w:firstRow="0" w:lastRow="0" w:firstColumn="1" w:lastColumn="0" w:oddVBand="0" w:evenVBand="0" w:oddHBand="0" w:evenHBand="0" w:firstRowFirstColumn="0" w:firstRowLastColumn="0" w:lastRowFirstColumn="0" w:lastRowLastColumn="0"/>
-            <w:tcW w:w="1402" w:type="dxa"/>
+            <w:tcW w:w="1244" w:type="dxa"/>
             <w:tcBorders>
               <w:left w:val="single" w:sz="4" w:space="0" w:color="808080"/>
             </w:tcBorders>
@@ -4255,11 +4423,22 @@
                 <w:szCs w:val="13"/>
               </w:rPr>
             </w:pPr>
-          </w:p>
-        </w:tc>
-        <w:tc>
-          <w:tcPr>
-            <w:tcW w:w="1134" w:type="dxa"/>
+            <w:proofErr w:type="spellStart"/>
+            <w:r>
+              <w:rPr>
+                <w:b w:val="0"/>
+                <w:color w:val="3B3838" w:themeColor="background2" w:themeShade="40"/>
+                <w:sz w:val="16"/>
+                <w:szCs w:val="13"/>
+              </w:rPr>
+              <w:t>TextMarkdown</w:t>
+            </w:r>
+            <w:proofErr w:type="spellEnd"/>
+          </w:p>
+        </w:tc>
+        <w:tc>
+          <w:tcPr>
+            <w:tcW w:w="1007" w:type="dxa"/>
             <w:shd w:val="clear" w:color="auto" w:fill="FFFFFF" w:themeFill="background1"/>
           </w:tcPr>
           <w:p>
@@ -4276,11 +4455,20 @@
                 <w:szCs w:val="13"/>
               </w:rPr>
             </w:pPr>
-          </w:p>
-        </w:tc>
-        <w:tc>
-          <w:tcPr>
-            <w:tcW w:w="3543" w:type="dxa"/>
+            <w:r>
+              <w:rPr>
+                <w:bCs/>
+                <w:color w:val="3B3838" w:themeColor="background2" w:themeShade="40"/>
+                <w:sz w:val="16"/>
+                <w:szCs w:val="13"/>
+              </w:rPr>
+              <w:t>TEXT</w:t>
+            </w:r>
+          </w:p>
+        </w:tc>
+        <w:tc>
+          <w:tcPr>
+            <w:tcW w:w="3090" w:type="dxa"/>
             <w:shd w:val="clear" w:color="auto" w:fill="FFFFFF" w:themeFill="background1"/>
           </w:tcPr>
           <w:p>
@@ -4301,7 +4489,7 @@
         </w:tc>
         <w:tc>
           <w:tcPr>
-            <w:tcW w:w="2551" w:type="dxa"/>
+            <w:tcW w:w="2229" w:type="dxa"/>
             <w:shd w:val="clear" w:color="auto" w:fill="FFFFFF" w:themeFill="background1"/>
           </w:tcPr>
           <w:p>
@@ -4318,6 +4506,29 @@
                 <w:szCs w:val="13"/>
               </w:rPr>
             </w:pPr>
+            <w:r>
+              <w:rPr>
+                <w:rFonts w:hint="eastAsia"/>
+                <w:bCs/>
+                <w:i/>
+                <w:iCs/>
+                <w:color w:val="3B3838" w:themeColor="background2" w:themeShade="40"/>
+                <w:sz w:val="16"/>
+                <w:szCs w:val="13"/>
+              </w:rPr>
+              <w:t>(</w:t>
+            </w:r>
+            <w:r>
+              <w:rPr>
+                <w:bCs/>
+                <w:i/>
+                <w:iCs/>
+                <w:color w:val="3B3838" w:themeColor="background2" w:themeShade="40"/>
+                <w:sz w:val="16"/>
+                <w:szCs w:val="13"/>
+              </w:rPr>
+              <w:t>markdown string omitted)</w:t>
+            </w:r>
           </w:p>
         </w:tc>
       </w:tr>
@@ -4328,7 +4539,7 @@
         <w:tc>
           <w:tcPr>
             <w:cnfStyle w:val="001000000000" w:firstRow="0" w:lastRow="0" w:firstColumn="1" w:lastColumn="0" w:oddVBand="0" w:evenVBand="0" w:oddHBand="0" w:evenHBand="0" w:firstRowFirstColumn="0" w:firstRowLastColumn="0" w:lastRowFirstColumn="0" w:lastRowLastColumn="0"/>
-            <w:tcW w:w="1402" w:type="dxa"/>
+            <w:tcW w:w="1244" w:type="dxa"/>
             <w:tcBorders>
               <w:left w:val="single" w:sz="4" w:space="0" w:color="808080"/>
               <w:bottom w:val="single" w:sz="4" w:space="0" w:color="808080"/>
@@ -4348,11 +4559,22 @@
                 <w:szCs w:val="13"/>
               </w:rPr>
             </w:pPr>
-          </w:p>
-        </w:tc>
-        <w:tc>
-          <w:tcPr>
-            <w:tcW w:w="1134" w:type="dxa"/>
+            <w:proofErr w:type="spellStart"/>
+            <w:r>
+              <w:rPr>
+                <w:b w:val="0"/>
+                <w:color w:val="3B3838" w:themeColor="background2" w:themeShade="40"/>
+                <w:sz w:val="16"/>
+                <w:szCs w:val="13"/>
+              </w:rPr>
+              <w:t>SummaryMarkdown</w:t>
+            </w:r>
+            <w:proofErr w:type="spellEnd"/>
+          </w:p>
+        </w:tc>
+        <w:tc>
+          <w:tcPr>
+            <w:tcW w:w="1007" w:type="dxa"/>
             <w:tcBorders>
               <w:bottom w:val="single" w:sz="4" w:space="0" w:color="808080"/>
             </w:tcBorders>
@@ -4372,11 +4594,20 @@
                 <w:szCs w:val="13"/>
               </w:rPr>
             </w:pPr>
-          </w:p>
-        </w:tc>
-        <w:tc>
-          <w:tcPr>
-            <w:tcW w:w="3543" w:type="dxa"/>
+            <w:r>
+              <w:rPr>
+                <w:bCs/>
+                <w:color w:val="3B3838" w:themeColor="background2" w:themeShade="40"/>
+                <w:sz w:val="16"/>
+                <w:szCs w:val="13"/>
+              </w:rPr>
+              <w:t>TEXT</w:t>
+            </w:r>
+          </w:p>
+        </w:tc>
+        <w:tc>
+          <w:tcPr>
+            <w:tcW w:w="3090" w:type="dxa"/>
             <w:tcBorders>
               <w:bottom w:val="single" w:sz="4" w:space="0" w:color="808080"/>
             </w:tcBorders>
@@ -4400,7 +4631,7 @@
         </w:tc>
         <w:tc>
           <w:tcPr>
-            <w:tcW w:w="2551" w:type="dxa"/>
+            <w:tcW w:w="2229" w:type="dxa"/>
             <w:tcBorders>
               <w:bottom w:val="single" w:sz="4" w:space="0" w:color="808080"/>
             </w:tcBorders>
@@ -4415,6 +4646,323 @@
               <w:cnfStyle w:val="000000100000" w:firstRow="0" w:lastRow="0" w:firstColumn="0" w:lastColumn="0" w:oddVBand="0" w:evenVBand="0" w:oddHBand="1" w:evenHBand="0" w:firstRowFirstColumn="0" w:firstRowLastColumn="0" w:lastRowFirstColumn="0" w:lastRowLastColumn="0"/>
               <w:rPr>
                 <w:bCs/>
+                <w:color w:val="3B3838" w:themeColor="background2" w:themeShade="40"/>
+                <w:sz w:val="16"/>
+                <w:szCs w:val="13"/>
+              </w:rPr>
+            </w:pPr>
+            <w:r>
+              <w:rPr>
+                <w:rFonts w:hint="eastAsia"/>
+                <w:bCs/>
+                <w:i/>
+                <w:iCs/>
+                <w:color w:val="3B3838" w:themeColor="background2" w:themeShade="40"/>
+                <w:sz w:val="16"/>
+                <w:szCs w:val="13"/>
+              </w:rPr>
+              <w:t>(</w:t>
+            </w:r>
+            <w:r>
+              <w:rPr>
+                <w:bCs/>
+                <w:i/>
+                <w:iCs/>
+                <w:color w:val="3B3838" w:themeColor="background2" w:themeShade="40"/>
+                <w:sz w:val="16"/>
+                <w:szCs w:val="13"/>
+              </w:rPr>
+              <w:t>markdown string omitted)</w:t>
+            </w:r>
+          </w:p>
+        </w:tc>
+      </w:tr>
+      <w:tr>
+        <w:tc>
+          <w:tcPr>
+            <w:cnfStyle w:val="001000000000" w:firstRow="0" w:lastRow="0" w:firstColumn="1" w:lastColumn="0" w:oddVBand="0" w:evenVBand="0" w:oddHBand="0" w:evenHBand="0" w:firstRowFirstColumn="0" w:firstRowLastColumn="0" w:lastRowFirstColumn="0" w:lastRowLastColumn="0"/>
+            <w:tcW w:w="1244" w:type="dxa"/>
+            <w:tcBorders>
+              <w:left w:val="single" w:sz="4" w:space="0" w:color="808080"/>
+              <w:bottom w:val="single" w:sz="4" w:space="0" w:color="808080"/>
+            </w:tcBorders>
+            <w:shd w:val="clear" w:color="auto" w:fill="FFFFFF" w:themeFill="background1"/>
+          </w:tcPr>
+          <w:p>
+            <w:pPr>
+              <w:tabs>
+                <w:tab w:val="left" w:pos="1420"/>
+              </w:tabs>
+              <w:spacing w:line="0" w:lineRule="atLeast"/>
+              <w:rPr>
+                <w:color w:val="3B3838" w:themeColor="background2" w:themeShade="40"/>
+                <w:sz w:val="16"/>
+                <w:szCs w:val="13"/>
+              </w:rPr>
+            </w:pPr>
+            <w:r>
+              <w:rPr>
+                <w:b w:val="0"/>
+                <w:color w:val="3B3838" w:themeColor="background2" w:themeShade="40"/>
+                <w:sz w:val="16"/>
+                <w:szCs w:val="13"/>
+              </w:rPr>
+              <w:t>Raw</w:t>
+            </w:r>
+          </w:p>
+        </w:tc>
+        <w:tc>
+          <w:tcPr>
+            <w:tcW w:w="1007" w:type="dxa"/>
+            <w:tcBorders>
+              <w:bottom w:val="single" w:sz="4" w:space="0" w:color="808080"/>
+            </w:tcBorders>
+            <w:shd w:val="clear" w:color="auto" w:fill="FFFFFF" w:themeFill="background1"/>
+          </w:tcPr>
+          <w:p>
+            <w:pPr>
+              <w:tabs>
+                <w:tab w:val="left" w:pos="1420"/>
+              </w:tabs>
+              <w:spacing w:line="0" w:lineRule="atLeast"/>
+              <w:cnfStyle w:val="000000000000" w:firstRow="0" w:lastRow="0" w:firstColumn="0" w:lastColumn="0" w:oddVBand="0" w:evenVBand="0" w:oddHBand="0" w:evenHBand="0" w:firstRowFirstColumn="0" w:firstRowLastColumn="0" w:lastRowFirstColumn="0" w:lastRowLastColumn="0"/>
+              <w:rPr>
+                <w:bCs/>
+                <w:color w:val="3B3838" w:themeColor="background2" w:themeShade="40"/>
+                <w:sz w:val="16"/>
+                <w:szCs w:val="13"/>
+              </w:rPr>
+            </w:pPr>
+            <w:r>
+              <w:rPr>
+                <w:bCs/>
+                <w:color w:val="3B3838" w:themeColor="background2" w:themeShade="40"/>
+                <w:sz w:val="16"/>
+                <w:szCs w:val="13"/>
+              </w:rPr>
+              <w:t>TEXT</w:t>
+            </w:r>
+          </w:p>
+        </w:tc>
+        <w:tc>
+          <w:tcPr>
+            <w:tcW w:w="3090" w:type="dxa"/>
+            <w:tcBorders>
+              <w:bottom w:val="single" w:sz="4" w:space="0" w:color="808080"/>
+            </w:tcBorders>
+            <w:shd w:val="clear" w:color="auto" w:fill="FFFFFF" w:themeFill="background1"/>
+          </w:tcPr>
+          <w:p>
+            <w:pPr>
+              <w:tabs>
+                <w:tab w:val="left" w:pos="1420"/>
+              </w:tabs>
+              <w:spacing w:line="0" w:lineRule="atLeast"/>
+              <w:cnfStyle w:val="000000000000" w:firstRow="0" w:lastRow="0" w:firstColumn="0" w:lastColumn="0" w:oddVBand="0" w:evenVBand="0" w:oddHBand="0" w:evenHBand="0" w:firstRowFirstColumn="0" w:firstRowLastColumn="0" w:lastRowFirstColumn="0" w:lastRowLastColumn="0"/>
+              <w:rPr>
+                <w:bCs/>
+                <w:color w:val="3B3838" w:themeColor="background2" w:themeShade="40"/>
+                <w:sz w:val="16"/>
+                <w:szCs w:val="13"/>
+              </w:rPr>
+            </w:pPr>
+            <w:r>
+              <w:rPr>
+                <w:bCs/>
+                <w:color w:val="3B3838" w:themeColor="background2" w:themeShade="40"/>
+                <w:sz w:val="16"/>
+                <w:szCs w:val="13"/>
+              </w:rPr>
+              <w:t>Raw data in JSON format</w:t>
+            </w:r>
+          </w:p>
+        </w:tc>
+        <w:tc>
+          <w:tcPr>
+            <w:tcW w:w="2229" w:type="dxa"/>
+            <w:tcBorders>
+              <w:bottom w:val="single" w:sz="4" w:space="0" w:color="808080"/>
+            </w:tcBorders>
+            <w:shd w:val="clear" w:color="auto" w:fill="FFFFFF" w:themeFill="background1"/>
+          </w:tcPr>
+          <w:p>
+            <w:pPr>
+              <w:tabs>
+                <w:tab w:val="left" w:pos="1420"/>
+              </w:tabs>
+              <w:spacing w:line="0" w:lineRule="atLeast"/>
+              <w:cnfStyle w:val="000000000000" w:firstRow="0" w:lastRow="0" w:firstColumn="0" w:lastColumn="0" w:oddVBand="0" w:evenVBand="0" w:oddHBand="0" w:evenHBand="0" w:firstRowFirstColumn="0" w:firstRowLastColumn="0" w:lastRowFirstColumn="0" w:lastRowLastColumn="0"/>
+              <w:rPr>
+                <w:rFonts w:hint="eastAsia"/>
+                <w:bCs/>
+                <w:i/>
+                <w:iCs/>
+                <w:color w:val="3B3838" w:themeColor="background2" w:themeShade="40"/>
+                <w:sz w:val="16"/>
+                <w:szCs w:val="13"/>
+              </w:rPr>
+            </w:pPr>
+            <w:r>
+              <w:rPr>
+                <w:rFonts w:hint="eastAsia"/>
+                <w:bCs/>
+                <w:i/>
+                <w:iCs/>
+                <w:color w:val="3B3838" w:themeColor="background2" w:themeShade="40"/>
+                <w:sz w:val="16"/>
+                <w:szCs w:val="13"/>
+              </w:rPr>
+              <w:t>(</w:t>
+            </w:r>
+            <w:r>
+              <w:rPr>
+                <w:bCs/>
+                <w:i/>
+                <w:iCs/>
+                <w:color w:val="3B3838" w:themeColor="background2" w:themeShade="40"/>
+                <w:sz w:val="16"/>
+                <w:szCs w:val="13"/>
+              </w:rPr>
+              <w:t>JSON string omitted)</w:t>
+            </w:r>
+          </w:p>
+        </w:tc>
+      </w:tr>
+      <w:tr>
+        <w:trPr>
+          <w:cnfStyle w:val="000000100000" w:firstRow="0" w:lastRow="0" w:firstColumn="0" w:lastColumn="0" w:oddVBand="0" w:evenVBand="0" w:oddHBand="1" w:evenHBand="0" w:firstRowFirstColumn="0" w:firstRowLastColumn="0" w:lastRowFirstColumn="0" w:lastRowLastColumn="0"/>
+        </w:trPr>
+        <w:tc>
+          <w:tcPr>
+            <w:cnfStyle w:val="001000000000" w:firstRow="0" w:lastRow="0" w:firstColumn="1" w:lastColumn="0" w:oddVBand="0" w:evenVBand="0" w:oddHBand="0" w:evenHBand="0" w:firstRowFirstColumn="0" w:firstRowLastColumn="0" w:lastRowFirstColumn="0" w:lastRowLastColumn="0"/>
+            <w:tcW w:w="1244" w:type="dxa"/>
+            <w:tcBorders>
+              <w:left w:val="single" w:sz="4" w:space="0" w:color="808080"/>
+              <w:bottom w:val="single" w:sz="4" w:space="0" w:color="808080"/>
+            </w:tcBorders>
+            <w:shd w:val="clear" w:color="auto" w:fill="FFFFFF" w:themeFill="background1"/>
+          </w:tcPr>
+          <w:p>
+            <w:pPr>
+              <w:tabs>
+                <w:tab w:val="left" w:pos="1420"/>
+              </w:tabs>
+              <w:spacing w:line="0" w:lineRule="atLeast"/>
+              <w:rPr>
+                <w:color w:val="3B3838" w:themeColor="background2" w:themeShade="40"/>
+                <w:sz w:val="16"/>
+                <w:szCs w:val="13"/>
+              </w:rPr>
+            </w:pPr>
+            <w:proofErr w:type="spellStart"/>
+            <w:r>
+              <w:rPr>
+                <w:b w:val="0"/>
+                <w:color w:val="3B3838" w:themeColor="background2" w:themeShade="40"/>
+                <w:sz w:val="16"/>
+                <w:szCs w:val="13"/>
+              </w:rPr>
+              <w:t>DrugID</w:t>
+            </w:r>
+            <w:proofErr w:type="spellEnd"/>
+          </w:p>
+        </w:tc>
+        <w:tc>
+          <w:tcPr>
+            <w:tcW w:w="1007" w:type="dxa"/>
+            <w:tcBorders>
+              <w:bottom w:val="single" w:sz="4" w:space="0" w:color="808080"/>
+            </w:tcBorders>
+            <w:shd w:val="clear" w:color="auto" w:fill="FFFFFF" w:themeFill="background1"/>
+          </w:tcPr>
+          <w:p>
+            <w:pPr>
+              <w:tabs>
+                <w:tab w:val="left" w:pos="1420"/>
+              </w:tabs>
+              <w:spacing w:line="0" w:lineRule="atLeast"/>
+              <w:cnfStyle w:val="000000100000" w:firstRow="0" w:lastRow="0" w:firstColumn="0" w:lastColumn="0" w:oddVBand="0" w:evenVBand="0" w:oddHBand="1" w:evenHBand="0" w:firstRowFirstColumn="0" w:firstRowLastColumn="0" w:lastRowFirstColumn="0" w:lastRowLastColumn="0"/>
+              <w:rPr>
+                <w:bCs/>
+                <w:color w:val="3B3838" w:themeColor="background2" w:themeShade="40"/>
+                <w:sz w:val="16"/>
+                <w:szCs w:val="13"/>
+              </w:rPr>
+            </w:pPr>
+            <w:r>
+              <w:rPr>
+                <w:rFonts w:hint="eastAsia"/>
+                <w:bCs/>
+                <w:color w:val="3B3838" w:themeColor="background2" w:themeShade="40"/>
+                <w:sz w:val="16"/>
+                <w:szCs w:val="13"/>
+              </w:rPr>
+              <w:t>V</w:t>
+            </w:r>
+            <w:r>
+              <w:rPr>
+                <w:bCs/>
+                <w:color w:val="3B3838" w:themeColor="background2" w:themeShade="40"/>
+                <w:sz w:val="16"/>
+                <w:szCs w:val="13"/>
+              </w:rPr>
+              <w:t>ARCHAR</w:t>
+            </w:r>
+          </w:p>
+        </w:tc>
+        <w:tc>
+          <w:tcPr>
+            <w:tcW w:w="3090" w:type="dxa"/>
+            <w:tcBorders>
+              <w:bottom w:val="single" w:sz="4" w:space="0" w:color="808080"/>
+            </w:tcBorders>
+            <w:shd w:val="clear" w:color="auto" w:fill="FFFFFF" w:themeFill="background1"/>
+          </w:tcPr>
+          <w:p>
+            <w:pPr>
+              <w:tabs>
+                <w:tab w:val="left" w:pos="1420"/>
+              </w:tabs>
+              <w:spacing w:line="0" w:lineRule="atLeast"/>
+              <w:cnfStyle w:val="000000100000" w:firstRow="0" w:lastRow="0" w:firstColumn="0" w:lastColumn="0" w:oddVBand="0" w:evenVBand="0" w:oddHBand="1" w:evenHBand="0" w:firstRowFirstColumn="0" w:firstRowLastColumn="0" w:lastRowFirstColumn="0" w:lastRowLastColumn="0"/>
+              <w:rPr>
+                <w:bCs/>
+                <w:color w:val="3B3838" w:themeColor="background2" w:themeShade="40"/>
+                <w:sz w:val="16"/>
+                <w:szCs w:val="13"/>
+              </w:rPr>
+            </w:pPr>
+            <w:r>
+              <w:rPr>
+                <w:bCs/>
+                <w:color w:val="3B3838" w:themeColor="background2" w:themeShade="40"/>
+                <w:sz w:val="16"/>
+                <w:szCs w:val="13"/>
+              </w:rPr>
+              <w:t xml:space="preserve">Unique identifier of the drug </w:t>
+            </w:r>
+          </w:p>
+        </w:tc>
+        <w:tc>
+          <w:tcPr>
+            <w:tcW w:w="2229" w:type="dxa"/>
+            <w:tcBorders>
+              <w:bottom w:val="single" w:sz="4" w:space="0" w:color="808080"/>
+            </w:tcBorders>
+            <w:shd w:val="clear" w:color="auto" w:fill="FFFFFF" w:themeFill="background1"/>
+          </w:tcPr>
+          <w:p>
+            <w:pPr>
+              <w:tabs>
+                <w:tab w:val="left" w:pos="1420"/>
+              </w:tabs>
+              <w:spacing w:line="0" w:lineRule="atLeast"/>
+              <w:cnfStyle w:val="000000100000" w:firstRow="0" w:lastRow="0" w:firstColumn="0" w:lastColumn="0" w:oddVBand="0" w:evenVBand="0" w:oddHBand="1" w:evenHBand="0" w:firstRowFirstColumn="0" w:firstRowLastColumn="0" w:lastRowFirstColumn="0" w:lastRowLastColumn="0"/>
+              <w:rPr>
+                <w:rFonts w:hint="eastAsia"/>
+                <w:bCs/>
+                <w:i/>
+                <w:iCs/>
                 <w:color w:val="3B3838" w:themeColor="background2" w:themeShade="40"/>
                 <w:sz w:val="16"/>
                 <w:szCs w:val="13"/>
@@ -4514,7 +5062,7 @@
         <w:tc>
           <w:tcPr>
             <w:cnfStyle w:val="001000000000" w:firstRow="0" w:lastRow="0" w:firstColumn="1" w:lastColumn="0" w:oddVBand="0" w:evenVBand="0" w:oddHBand="0" w:evenHBand="0" w:firstRowFirstColumn="0" w:firstRowLastColumn="0" w:lastRowFirstColumn="0" w:lastRowLastColumn="0"/>
-            <w:tcW w:w="1402" w:type="dxa"/>
+            <w:tcW w:w="1238" w:type="dxa"/>
             <w:tcBorders>
               <w:top w:val="single" w:sz="4" w:space="0" w:color="808080"/>
               <w:left w:val="single" w:sz="4" w:space="0" w:color="808080"/>
@@ -4547,7 +5095,7 @@
         </w:tc>
         <w:tc>
           <w:tcPr>
-            <w:tcW w:w="1134" w:type="dxa"/>
+            <w:tcW w:w="1045" w:type="dxa"/>
             <w:tcBorders>
               <w:top w:val="single" w:sz="4" w:space="0" w:color="808080"/>
               <w:left w:val="single" w:sz="4" w:space="0" w:color="808080"/>
@@ -4574,7 +5122,7 @@
         </w:tc>
         <w:tc>
           <w:tcPr>
-            <w:tcW w:w="3543" w:type="dxa"/>
+            <w:tcW w:w="3071" w:type="dxa"/>
             <w:tcBorders>
               <w:top w:val="single" w:sz="4" w:space="0" w:color="808080"/>
               <w:left w:val="single" w:sz="4" w:space="0" w:color="808080"/>
@@ -4601,7 +5149,7 @@
         </w:tc>
         <w:tc>
           <w:tcPr>
-            <w:tcW w:w="2551" w:type="dxa"/>
+            <w:tcW w:w="2216" w:type="dxa"/>
             <w:tcBorders>
               <w:top w:val="single" w:sz="4" w:space="0" w:color="808080"/>
               <w:left w:val="single" w:sz="4" w:space="0" w:color="808080"/>
@@ -4634,7 +5182,7 @@
         <w:tc>
           <w:tcPr>
             <w:cnfStyle w:val="001000000000" w:firstRow="0" w:lastRow="0" w:firstColumn="1" w:lastColumn="0" w:oddVBand="0" w:evenVBand="0" w:oddHBand="0" w:evenHBand="0" w:firstRowFirstColumn="0" w:firstRowLastColumn="0" w:lastRowFirstColumn="0" w:lastRowLastColumn="0"/>
-            <w:tcW w:w="1402" w:type="dxa"/>
+            <w:tcW w:w="1238" w:type="dxa"/>
             <w:tcBorders>
               <w:left w:val="single" w:sz="4" w:space="0" w:color="808080"/>
             </w:tcBorders>
@@ -4653,6 +5201,7 @@
                 <w:szCs w:val="13"/>
               </w:rPr>
             </w:pPr>
+            <w:bookmarkStart w:id="4" w:name="_GoBack" w:colFirst="0" w:colLast="0"/>
             <w:r>
               <w:rPr>
                 <w:b w:val="0"/>
@@ -4666,7 +5215,7 @@
         </w:tc>
         <w:tc>
           <w:tcPr>
-            <w:tcW w:w="1134" w:type="dxa"/>
+            <w:tcW w:w="1045" w:type="dxa"/>
             <w:shd w:val="clear" w:color="auto" w:fill="FFFFFF" w:themeFill="background1"/>
           </w:tcPr>
           <w:p>
@@ -4706,7 +5255,7 @@
         </w:tc>
         <w:tc>
           <w:tcPr>
-            <w:tcW w:w="3543" w:type="dxa"/>
+            <w:tcW w:w="3071" w:type="dxa"/>
             <w:shd w:val="clear" w:color="auto" w:fill="FFFFFF" w:themeFill="background1"/>
           </w:tcPr>
           <w:p>
@@ -4723,11 +5272,38 @@
                 <w:szCs w:val="13"/>
               </w:rPr>
             </w:pPr>
-          </w:p>
-        </w:tc>
-        <w:tc>
-          <w:tcPr>
-            <w:tcW w:w="2551" w:type="dxa"/>
+            <w:r>
+              <w:rPr>
+                <w:bCs/>
+                <w:color w:val="3B3838" w:themeColor="background2" w:themeShade="40"/>
+                <w:sz w:val="16"/>
+                <w:szCs w:val="13"/>
+              </w:rPr>
+              <w:t xml:space="preserve">Unique identifier of </w:t>
+            </w:r>
+            <w:r>
+              <w:rPr>
+                <w:bCs/>
+                <w:color w:val="3B3838" w:themeColor="background2" w:themeShade="40"/>
+                <w:sz w:val="16"/>
+                <w:szCs w:val="13"/>
+              </w:rPr>
+              <w:t>the drug</w:t>
+            </w:r>
+            <w:r>
+              <w:rPr>
+                <w:bCs/>
+                <w:color w:val="3B3838" w:themeColor="background2" w:themeShade="40"/>
+                <w:sz w:val="16"/>
+                <w:szCs w:val="13"/>
+              </w:rPr>
+              <w:t xml:space="preserve"> </w:t>
+            </w:r>
+          </w:p>
+        </w:tc>
+        <w:tc>
+          <w:tcPr>
+            <w:tcW w:w="2216" w:type="dxa"/>
             <w:shd w:val="clear" w:color="auto" w:fill="FFFFFF" w:themeFill="background1"/>
           </w:tcPr>
           <w:p>
@@ -4747,11 +5323,12 @@
           </w:p>
         </w:tc>
       </w:tr>
+      <w:bookmarkEnd w:id="4"/>
       <w:tr>
         <w:tc>
           <w:tcPr>
             <w:cnfStyle w:val="001000000000" w:firstRow="0" w:lastRow="0" w:firstColumn="1" w:lastColumn="0" w:oddVBand="0" w:evenVBand="0" w:oddHBand="0" w:evenHBand="0" w:firstRowFirstColumn="0" w:firstRowLastColumn="0" w:lastRowFirstColumn="0" w:lastRowLastColumn="0"/>
-            <w:tcW w:w="1402" w:type="dxa"/>
+            <w:tcW w:w="1238" w:type="dxa"/>
             <w:tcBorders>
               <w:left w:val="single" w:sz="4" w:space="0" w:color="808080"/>
             </w:tcBorders>
@@ -4770,11 +5347,20 @@
                 <w:szCs w:val="13"/>
               </w:rPr>
             </w:pPr>
-          </w:p>
-        </w:tc>
-        <w:tc>
-          <w:tcPr>
-            <w:tcW w:w="1134" w:type="dxa"/>
+            <w:r>
+              <w:rPr>
+                <w:b w:val="0"/>
+                <w:color w:val="3B3838" w:themeColor="background2" w:themeShade="40"/>
+                <w:sz w:val="16"/>
+                <w:szCs w:val="13"/>
+              </w:rPr>
+              <w:t>Name</w:t>
+            </w:r>
+          </w:p>
+        </w:tc>
+        <w:tc>
+          <w:tcPr>
+            <w:tcW w:w="1045" w:type="dxa"/>
             <w:shd w:val="clear" w:color="auto" w:fill="FFFFFF" w:themeFill="background1"/>
           </w:tcPr>
           <w:p>
@@ -4791,11 +5377,30 @@
                 <w:szCs w:val="13"/>
               </w:rPr>
             </w:pPr>
-          </w:p>
-        </w:tc>
-        <w:tc>
-          <w:tcPr>
-            <w:tcW w:w="3543" w:type="dxa"/>
+            <w:r>
+              <w:rPr>
+                <w:rFonts w:hint="eastAsia"/>
+                <w:bCs/>
+                <w:color w:val="3B3838" w:themeColor="background2" w:themeShade="40"/>
+                <w:sz w:val="16"/>
+                <w:szCs w:val="13"/>
+              </w:rPr>
+              <w:t>V</w:t>
+            </w:r>
+            <w:r>
+              <w:rPr>
+                <w:bCs/>
+                <w:color w:val="3B3838" w:themeColor="background2" w:themeShade="40"/>
+                <w:sz w:val="16"/>
+                <w:szCs w:val="13"/>
+              </w:rPr>
+              <w:t>ARCHAR</w:t>
+            </w:r>
+          </w:p>
+        </w:tc>
+        <w:tc>
+          <w:tcPr>
+            <w:tcW w:w="3071" w:type="dxa"/>
             <w:shd w:val="clear" w:color="auto" w:fill="FFFFFF" w:themeFill="background1"/>
           </w:tcPr>
           <w:p>
@@ -4812,11 +5417,40 @@
                 <w:szCs w:val="13"/>
               </w:rPr>
             </w:pPr>
-          </w:p>
-        </w:tc>
-        <w:tc>
-          <w:tcPr>
-            <w:tcW w:w="2551" w:type="dxa"/>
+            <w:r>
+              <w:rPr>
+                <w:bCs/>
+                <w:color w:val="3B3838" w:themeColor="background2" w:themeShade="40"/>
+                <w:sz w:val="16"/>
+                <w:szCs w:val="13"/>
+              </w:rPr>
+              <w:t xml:space="preserve">Name </w:t>
+            </w:r>
+            <w:proofErr w:type="spellStart"/>
+            <w:r>
+              <w:rPr>
+                <w:bCs/>
+                <w:color w:val="3B3838" w:themeColor="background2" w:themeShade="40"/>
+                <w:sz w:val="16"/>
+                <w:szCs w:val="13"/>
+              </w:rPr>
+              <w:t>PharmGKB</w:t>
+            </w:r>
+            <w:proofErr w:type="spellEnd"/>
+            <w:r>
+              <w:rPr>
+                <w:bCs/>
+                <w:color w:val="3B3838" w:themeColor="background2" w:themeShade="40"/>
+                <w:sz w:val="16"/>
+                <w:szCs w:val="13"/>
+              </w:rPr>
+              <w:t xml:space="preserve"> uses for this drug</w:t>
+            </w:r>
+          </w:p>
+        </w:tc>
+        <w:tc>
+          <w:tcPr>
+            <w:tcW w:w="2216" w:type="dxa"/>
             <w:shd w:val="clear" w:color="auto" w:fill="FFFFFF" w:themeFill="background1"/>
           </w:tcPr>
           <w:p>
@@ -4843,7 +5477,7 @@
         <w:tc>
           <w:tcPr>
             <w:cnfStyle w:val="001000000000" w:firstRow="0" w:lastRow="0" w:firstColumn="1" w:lastColumn="0" w:oddVBand="0" w:evenVBand="0" w:oddHBand="0" w:evenHBand="0" w:firstRowFirstColumn="0" w:firstRowLastColumn="0" w:lastRowFirstColumn="0" w:lastRowLastColumn="0"/>
-            <w:tcW w:w="1402" w:type="dxa"/>
+            <w:tcW w:w="1238" w:type="dxa"/>
             <w:tcBorders>
               <w:left w:val="single" w:sz="4" w:space="0" w:color="808080"/>
             </w:tcBorders>
@@ -4862,11 +5496,22 @@
                 <w:szCs w:val="13"/>
               </w:rPr>
             </w:pPr>
-          </w:p>
-        </w:tc>
-        <w:tc>
-          <w:tcPr>
-            <w:tcW w:w="1134" w:type="dxa"/>
+            <w:proofErr w:type="spellStart"/>
+            <w:r>
+              <w:rPr>
+                <w:b w:val="0"/>
+                <w:color w:val="3B3838" w:themeColor="background2" w:themeShade="40"/>
+                <w:sz w:val="16"/>
+                <w:szCs w:val="13"/>
+              </w:rPr>
+              <w:t>ObjectClass</w:t>
+            </w:r>
+            <w:proofErr w:type="spellEnd"/>
+          </w:p>
+        </w:tc>
+        <w:tc>
+          <w:tcPr>
+            <w:tcW w:w="1045" w:type="dxa"/>
             <w:shd w:val="clear" w:color="auto" w:fill="FFFFFF" w:themeFill="background1"/>
           </w:tcPr>
           <w:p>
@@ -4883,11 +5528,30 @@
                 <w:szCs w:val="13"/>
               </w:rPr>
             </w:pPr>
-          </w:p>
-        </w:tc>
-        <w:tc>
-          <w:tcPr>
-            <w:tcW w:w="3543" w:type="dxa"/>
+            <w:r>
+              <w:rPr>
+                <w:rFonts w:hint="eastAsia"/>
+                <w:bCs/>
+                <w:color w:val="3B3838" w:themeColor="background2" w:themeShade="40"/>
+                <w:sz w:val="16"/>
+                <w:szCs w:val="13"/>
+              </w:rPr>
+              <w:t>V</w:t>
+            </w:r>
+            <w:r>
+              <w:rPr>
+                <w:bCs/>
+                <w:color w:val="3B3838" w:themeColor="background2" w:themeShade="40"/>
+                <w:sz w:val="16"/>
+                <w:szCs w:val="13"/>
+              </w:rPr>
+              <w:t>ARCHAR</w:t>
+            </w:r>
+          </w:p>
+        </w:tc>
+        <w:tc>
+          <w:tcPr>
+            <w:tcW w:w="3071" w:type="dxa"/>
             <w:shd w:val="clear" w:color="auto" w:fill="FFFFFF" w:themeFill="background1"/>
           </w:tcPr>
           <w:p>
@@ -4908,7 +5572,7 @@
         </w:tc>
         <w:tc>
           <w:tcPr>
-            <w:tcW w:w="2551" w:type="dxa"/>
+            <w:tcW w:w="2216" w:type="dxa"/>
             <w:shd w:val="clear" w:color="auto" w:fill="FFFFFF" w:themeFill="background1"/>
           </w:tcPr>
           <w:p>
@@ -4932,7 +5596,7 @@
         <w:tc>
           <w:tcPr>
             <w:cnfStyle w:val="001000000000" w:firstRow="0" w:lastRow="0" w:firstColumn="1" w:lastColumn="0" w:oddVBand="0" w:evenVBand="0" w:oddHBand="0" w:evenHBand="0" w:firstRowFirstColumn="0" w:firstRowLastColumn="0" w:lastRowFirstColumn="0" w:lastRowLastColumn="0"/>
-            <w:tcW w:w="1402" w:type="dxa"/>
+            <w:tcW w:w="1238" w:type="dxa"/>
             <w:tcBorders>
               <w:left w:val="single" w:sz="4" w:space="0" w:color="808080"/>
             </w:tcBorders>
@@ -4951,11 +5615,22 @@
                 <w:szCs w:val="13"/>
               </w:rPr>
             </w:pPr>
-          </w:p>
-        </w:tc>
-        <w:tc>
-          <w:tcPr>
-            <w:tcW w:w="1134" w:type="dxa"/>
+            <w:proofErr w:type="spellStart"/>
+            <w:r>
+              <w:rPr>
+                <w:b w:val="0"/>
+                <w:color w:val="3B3838" w:themeColor="background2" w:themeShade="40"/>
+                <w:sz w:val="16"/>
+                <w:szCs w:val="13"/>
+              </w:rPr>
+              <w:t>isBiomarker</w:t>
+            </w:r>
+            <w:proofErr w:type="spellEnd"/>
+          </w:p>
+        </w:tc>
+        <w:tc>
+          <w:tcPr>
+            <w:tcW w:w="1045" w:type="dxa"/>
             <w:shd w:val="clear" w:color="auto" w:fill="FFFFFF" w:themeFill="background1"/>
           </w:tcPr>
           <w:p>
@@ -4972,11 +5647,30 @@
                 <w:szCs w:val="13"/>
               </w:rPr>
             </w:pPr>
-          </w:p>
-        </w:tc>
-        <w:tc>
-          <w:tcPr>
-            <w:tcW w:w="3543" w:type="dxa"/>
+            <w:r>
+              <w:rPr>
+                <w:rFonts w:hint="eastAsia"/>
+                <w:bCs/>
+                <w:color w:val="3B3838" w:themeColor="background2" w:themeShade="40"/>
+                <w:sz w:val="16"/>
+                <w:szCs w:val="13"/>
+              </w:rPr>
+              <w:t>B</w:t>
+            </w:r>
+            <w:r>
+              <w:rPr>
+                <w:bCs/>
+                <w:color w:val="3B3838" w:themeColor="background2" w:themeShade="40"/>
+                <w:sz w:val="16"/>
+                <w:szCs w:val="13"/>
+              </w:rPr>
+              <w:t>OOLEAN</w:t>
+            </w:r>
+          </w:p>
+        </w:tc>
+        <w:tc>
+          <w:tcPr>
+            <w:tcW w:w="3071" w:type="dxa"/>
             <w:shd w:val="clear" w:color="auto" w:fill="FFFFFF" w:themeFill="background1"/>
           </w:tcPr>
           <w:p>
@@ -4997,7 +5691,7 @@
         </w:tc>
         <w:tc>
           <w:tcPr>
-            <w:tcW w:w="2551" w:type="dxa"/>
+            <w:tcW w:w="2216" w:type="dxa"/>
             <w:shd w:val="clear" w:color="auto" w:fill="FFFFFF" w:themeFill="background1"/>
           </w:tcPr>
           <w:p>
@@ -5024,7 +5718,7 @@
         <w:tc>
           <w:tcPr>
             <w:cnfStyle w:val="001000000000" w:firstRow="0" w:lastRow="0" w:firstColumn="1" w:lastColumn="0" w:oddVBand="0" w:evenVBand="0" w:oddHBand="0" w:evenHBand="0" w:firstRowFirstColumn="0" w:firstRowLastColumn="0" w:lastRowFirstColumn="0" w:lastRowLastColumn="0"/>
-            <w:tcW w:w="1402" w:type="dxa"/>
+            <w:tcW w:w="1238" w:type="dxa"/>
             <w:tcBorders>
               <w:left w:val="single" w:sz="4" w:space="0" w:color="808080"/>
             </w:tcBorders>
@@ -5043,11 +5737,22 @@
                 <w:szCs w:val="13"/>
               </w:rPr>
             </w:pPr>
-          </w:p>
-        </w:tc>
-        <w:tc>
-          <w:tcPr>
-            <w:tcW w:w="1134" w:type="dxa"/>
+            <w:proofErr w:type="spellStart"/>
+            <w:r>
+              <w:rPr>
+                <w:b w:val="0"/>
+                <w:color w:val="3B3838" w:themeColor="background2" w:themeShade="40"/>
+                <w:sz w:val="16"/>
+                <w:szCs w:val="13"/>
+              </w:rPr>
+              <w:t>DrugURL</w:t>
+            </w:r>
+            <w:proofErr w:type="spellEnd"/>
+          </w:p>
+        </w:tc>
+        <w:tc>
+          <w:tcPr>
+            <w:tcW w:w="1045" w:type="dxa"/>
             <w:shd w:val="clear" w:color="auto" w:fill="FFFFFF" w:themeFill="background1"/>
           </w:tcPr>
           <w:p>
@@ -5064,11 +5769,20 @@
                 <w:szCs w:val="13"/>
               </w:rPr>
             </w:pPr>
-          </w:p>
-        </w:tc>
-        <w:tc>
-          <w:tcPr>
-            <w:tcW w:w="3543" w:type="dxa"/>
+            <w:r>
+              <w:rPr>
+                <w:bCs/>
+                <w:color w:val="3B3838" w:themeColor="background2" w:themeShade="40"/>
+                <w:sz w:val="16"/>
+                <w:szCs w:val="13"/>
+              </w:rPr>
+              <w:t>TEXT</w:t>
+            </w:r>
+          </w:p>
+        </w:tc>
+        <w:tc>
+          <w:tcPr>
+            <w:tcW w:w="3071" w:type="dxa"/>
             <w:shd w:val="clear" w:color="auto" w:fill="FFFFFF" w:themeFill="background1"/>
           </w:tcPr>
           <w:p>
@@ -5089,7 +5803,7 @@
         </w:tc>
         <w:tc>
           <w:tcPr>
-            <w:tcW w:w="2551" w:type="dxa"/>
+            <w:tcW w:w="2216" w:type="dxa"/>
             <w:shd w:val="clear" w:color="auto" w:fill="FFFFFF" w:themeFill="background1"/>
           </w:tcPr>
           <w:p>
@@ -5113,7 +5827,7 @@
         <w:tc>
           <w:tcPr>
             <w:cnfStyle w:val="001000000000" w:firstRow="0" w:lastRow="0" w:firstColumn="1" w:lastColumn="0" w:oddVBand="0" w:evenVBand="0" w:oddHBand="0" w:evenHBand="0" w:firstRowFirstColumn="0" w:firstRowLastColumn="0" w:lastRowFirstColumn="0" w:lastRowLastColumn="0"/>
-            <w:tcW w:w="1402" w:type="dxa"/>
+            <w:tcW w:w="1238" w:type="dxa"/>
             <w:tcBorders>
               <w:left w:val="single" w:sz="4" w:space="0" w:color="808080"/>
             </w:tcBorders>
@@ -5136,7 +5850,7 @@
         </w:tc>
         <w:tc>
           <w:tcPr>
-            <w:tcW w:w="1134" w:type="dxa"/>
+            <w:tcW w:w="1045" w:type="dxa"/>
             <w:shd w:val="clear" w:color="auto" w:fill="FFFFFF" w:themeFill="background1"/>
           </w:tcPr>
           <w:p>
@@ -5157,7 +5871,7 @@
         </w:tc>
         <w:tc>
           <w:tcPr>
-            <w:tcW w:w="3543" w:type="dxa"/>
+            <w:tcW w:w="3071" w:type="dxa"/>
             <w:shd w:val="clear" w:color="auto" w:fill="FFFFFF" w:themeFill="background1"/>
           </w:tcPr>
           <w:p>
@@ -5178,7 +5892,7 @@
         </w:tc>
         <w:tc>
           <w:tcPr>
-            <w:tcW w:w="2551" w:type="dxa"/>
+            <w:tcW w:w="2216" w:type="dxa"/>
             <w:shd w:val="clear" w:color="auto" w:fill="FFFFFF" w:themeFill="background1"/>
           </w:tcPr>
           <w:p>
@@ -5205,7 +5919,7 @@
         <w:tc>
           <w:tcPr>
             <w:cnfStyle w:val="001000000000" w:firstRow="0" w:lastRow="0" w:firstColumn="1" w:lastColumn="0" w:oddVBand="0" w:evenVBand="0" w:oddHBand="0" w:evenHBand="0" w:firstRowFirstColumn="0" w:firstRowLastColumn="0" w:lastRowFirstColumn="0" w:lastRowLastColumn="0"/>
-            <w:tcW w:w="1402" w:type="dxa"/>
+            <w:tcW w:w="1238" w:type="dxa"/>
             <w:tcBorders>
               <w:left w:val="single" w:sz="4" w:space="0" w:color="808080"/>
             </w:tcBorders>
@@ -5228,7 +5942,7 @@
         </w:tc>
         <w:tc>
           <w:tcPr>
-            <w:tcW w:w="1134" w:type="dxa"/>
+            <w:tcW w:w="1045" w:type="dxa"/>
             <w:shd w:val="clear" w:color="auto" w:fill="FFFFFF" w:themeFill="background1"/>
           </w:tcPr>
           <w:p>
@@ -5249,7 +5963,7 @@
         </w:tc>
         <w:tc>
           <w:tcPr>
-            <w:tcW w:w="3543" w:type="dxa"/>
+            <w:tcW w:w="3071" w:type="dxa"/>
             <w:shd w:val="clear" w:color="auto" w:fill="FFFFFF" w:themeFill="background1"/>
           </w:tcPr>
           <w:p>
@@ -5270,7 +5984,7 @@
         </w:tc>
         <w:tc>
           <w:tcPr>
-            <w:tcW w:w="2551" w:type="dxa"/>
+            <w:tcW w:w="2216" w:type="dxa"/>
             <w:shd w:val="clear" w:color="auto" w:fill="FFFFFF" w:themeFill="background1"/>
           </w:tcPr>
           <w:p>
@@ -5294,7 +6008,7 @@
         <w:tc>
           <w:tcPr>
             <w:cnfStyle w:val="001000000000" w:firstRow="0" w:lastRow="0" w:firstColumn="1" w:lastColumn="0" w:oddVBand="0" w:evenVBand="0" w:oddHBand="0" w:evenHBand="0" w:firstRowFirstColumn="0" w:firstRowLastColumn="0" w:lastRowFirstColumn="0" w:lastRowLastColumn="0"/>
-            <w:tcW w:w="1402" w:type="dxa"/>
+            <w:tcW w:w="1238" w:type="dxa"/>
             <w:tcBorders>
               <w:left w:val="single" w:sz="4" w:space="0" w:color="808080"/>
             </w:tcBorders>
@@ -5317,7 +6031,7 @@
         </w:tc>
         <w:tc>
           <w:tcPr>
-            <w:tcW w:w="1134" w:type="dxa"/>
+            <w:tcW w:w="1045" w:type="dxa"/>
             <w:shd w:val="clear" w:color="auto" w:fill="FFFFFF" w:themeFill="background1"/>
           </w:tcPr>
           <w:p>
@@ -5338,7 +6052,7 @@
         </w:tc>
         <w:tc>
           <w:tcPr>
-            <w:tcW w:w="3543" w:type="dxa"/>
+            <w:tcW w:w="3071" w:type="dxa"/>
             <w:shd w:val="clear" w:color="auto" w:fill="FFFFFF" w:themeFill="background1"/>
           </w:tcPr>
           <w:p>
@@ -5359,7 +6073,7 @@
         </w:tc>
         <w:tc>
           <w:tcPr>
-            <w:tcW w:w="2551" w:type="dxa"/>
+            <w:tcW w:w="2216" w:type="dxa"/>
             <w:shd w:val="clear" w:color="auto" w:fill="FFFFFF" w:themeFill="background1"/>
           </w:tcPr>
           <w:p>
@@ -5386,7 +6100,7 @@
         <w:tc>
           <w:tcPr>
             <w:cnfStyle w:val="001000000000" w:firstRow="0" w:lastRow="0" w:firstColumn="1" w:lastColumn="0" w:oddVBand="0" w:evenVBand="0" w:oddHBand="0" w:evenHBand="0" w:firstRowFirstColumn="0" w:firstRowLastColumn="0" w:lastRowFirstColumn="0" w:lastRowLastColumn="0"/>
-            <w:tcW w:w="1402" w:type="dxa"/>
+            <w:tcW w:w="1238" w:type="dxa"/>
             <w:tcBorders>
               <w:left w:val="single" w:sz="4" w:space="0" w:color="808080"/>
               <w:bottom w:val="single" w:sz="4" w:space="0" w:color="808080"/>
@@ -5410,7 +6124,7 @@
         </w:tc>
         <w:tc>
           <w:tcPr>
-            <w:tcW w:w="1134" w:type="dxa"/>
+            <w:tcW w:w="1045" w:type="dxa"/>
             <w:tcBorders>
               <w:bottom w:val="single" w:sz="4" w:space="0" w:color="808080"/>
             </w:tcBorders>
@@ -5434,7 +6148,7 @@
         </w:tc>
         <w:tc>
           <w:tcPr>
-            <w:tcW w:w="3543" w:type="dxa"/>
+            <w:tcW w:w="3071" w:type="dxa"/>
             <w:tcBorders>
               <w:bottom w:val="single" w:sz="4" w:space="0" w:color="808080"/>
             </w:tcBorders>
@@ -5458,7 +6172,7 @@
         </w:tc>
         <w:tc>
           <w:tcPr>
-            <w:tcW w:w="2551" w:type="dxa"/>
+            <w:tcW w:w="2216" w:type="dxa"/>
             <w:tcBorders>
               <w:bottom w:val="single" w:sz="4" w:space="0" w:color="808080"/>
             </w:tcBorders>

</xml_diff>